<commit_message>
HOP05 completed for Chenwi Bobdesto Che
</commit_message>
<xml_diff>
--- a/HOP05 - Network Security Group.docx
+++ b/HOP05 - Network Security Group.docx
@@ -1,6 +1,6 @@
 
 <file path=word/document.xml><?xml version="1.0" encoding="utf-8"?>
-<w:document xmlns:wpc="http://schemas.microsoft.com/office/word/2010/wordprocessingCanvas" xmlns:cx="http://schemas.microsoft.com/office/drawing/2014/chartex" xmlns:cx1="http://schemas.microsoft.com/office/drawing/2015/9/8/chartex" xmlns:cx2="http://schemas.microsoft.com/office/drawing/2015/10/21/chartex" xmlns:cx3="http://schemas.microsoft.com/office/drawing/2016/5/9/chartex" xmlns:cx4="http://schemas.microsoft.com/office/drawing/2016/5/10/chartex" xmlns:cx5="http://schemas.microsoft.com/office/drawing/2016/5/11/chartex" xmlns:cx6="http://schemas.microsoft.com/office/drawing/2016/5/12/chartex" xmlns:cx7="http://schemas.microsoft.com/office/drawing/2016/5/13/chartex" xmlns:cx8="http://schemas.microsoft.com/office/drawing/2016/5/14/chartex" xmlns:mc="http://schemas.openxmlformats.org/markup-compatibility/2006" xmlns:aink="http://schemas.microsoft.com/office/drawing/2016/ink" xmlns:am3d="http://schemas.microsoft.com/office/drawing/2017/model3d" xmlns:o="urn:schemas-microsoft-com:office:office" xmlns:r="http://schemas.openxmlformats.org/officeDocument/2006/relationships" xmlns:m="http://schemas.openxmlformats.org/officeDocument/2006/math" xmlns:v="urn:schemas-microsoft-com:vml" xmlns:wp14="http://schemas.microsoft.com/office/word/2010/wordprocessingDrawing" xmlns:wp="http://schemas.openxmlformats.org/drawingml/2006/wordprocessingDrawing" xmlns:w10="urn:schemas-microsoft-com:office:word" xmlns:w="http://schemas.openxmlformats.org/wordprocessingml/2006/main" xmlns:w14="http://schemas.microsoft.com/office/word/2010/wordml" xmlns:w15="http://schemas.microsoft.com/office/word/2012/wordml" xmlns:w16cex="http://schemas.microsoft.com/office/word/2018/wordml/cex" xmlns:w16cid="http://schemas.microsoft.com/office/word/2016/wordml/cid" xmlns:w16="http://schemas.microsoft.com/office/word/2018/wordml" xmlns:w16se="http://schemas.microsoft.com/office/word/2015/wordml/symex" xmlns:wpg="http://schemas.microsoft.com/office/word/2010/wordprocessingGroup" xmlns:wpi="http://schemas.microsoft.com/office/word/2010/wordprocessingInk" xmlns:wne="http://schemas.microsoft.com/office/word/2006/wordml" xmlns:wps="http://schemas.microsoft.com/office/word/2010/wordprocessingShape" mc:Ignorable="w14 w15 w16se w16cid w16 w16cex wp14">
+<w:document xmlns:wpc="http://schemas.microsoft.com/office/word/2010/wordprocessingCanvas" xmlns:cx="http://schemas.microsoft.com/office/drawing/2014/chartex" xmlns:cx1="http://schemas.microsoft.com/office/drawing/2015/9/8/chartex" xmlns:cx2="http://schemas.microsoft.com/office/drawing/2015/10/21/chartex" xmlns:cx3="http://schemas.microsoft.com/office/drawing/2016/5/9/chartex" xmlns:cx4="http://schemas.microsoft.com/office/drawing/2016/5/10/chartex" xmlns:cx5="http://schemas.microsoft.com/office/drawing/2016/5/11/chartex" xmlns:cx6="http://schemas.microsoft.com/office/drawing/2016/5/12/chartex" xmlns:cx7="http://schemas.microsoft.com/office/drawing/2016/5/13/chartex" xmlns:cx8="http://schemas.microsoft.com/office/drawing/2016/5/14/chartex" xmlns:mc="http://schemas.openxmlformats.org/markup-compatibility/2006" xmlns:aink="http://schemas.microsoft.com/office/drawing/2016/ink" xmlns:am3d="http://schemas.microsoft.com/office/drawing/2017/model3d" xmlns:o="urn:schemas-microsoft-com:office:office" xmlns:oel="http://schemas.microsoft.com/office/2019/extlst" xmlns:r="http://schemas.openxmlformats.org/officeDocument/2006/relationships" xmlns:m="http://schemas.openxmlformats.org/officeDocument/2006/math" xmlns:v="urn:schemas-microsoft-com:vml" xmlns:wp14="http://schemas.microsoft.com/office/word/2010/wordprocessingDrawing" xmlns:wp="http://schemas.openxmlformats.org/drawingml/2006/wordprocessingDrawing" xmlns:w10="urn:schemas-microsoft-com:office:word" xmlns:w="http://schemas.openxmlformats.org/wordprocessingml/2006/main" xmlns:w14="http://schemas.microsoft.com/office/word/2010/wordml" xmlns:w15="http://schemas.microsoft.com/office/word/2012/wordml" xmlns:w16cex="http://schemas.microsoft.com/office/word/2018/wordml/cex" xmlns:w16cid="http://schemas.microsoft.com/office/word/2016/wordml/cid" xmlns:w16="http://schemas.microsoft.com/office/word/2018/wordml" xmlns:w16sdtdh="http://schemas.microsoft.com/office/word/2020/wordml/sdtdatahash" xmlns:w16se="http://schemas.microsoft.com/office/word/2015/wordml/symex" xmlns:wpg="http://schemas.microsoft.com/office/word/2010/wordprocessingGroup" xmlns:wpi="http://schemas.microsoft.com/office/word/2010/wordprocessingInk" xmlns:wne="http://schemas.microsoft.com/office/word/2006/wordml" xmlns:wps="http://schemas.microsoft.com/office/word/2010/wordprocessingShape" mc:Ignorable="w14 w15 w16se w16cid w16 w16cex w16sdtdh wp14">
   <w:body>
     <w:p>
       <w:pPr>
@@ -191,25 +191,7 @@
           <w:sz w:val="24"/>
           <w:szCs w:val="24"/>
         </w:rPr>
-        <w:t>Center for Information Assurance (CIAE) @City University of Seattle (</w:t>
-      </w:r>
-      <w:proofErr w:type="spellStart"/>
-      <w:r>
-        <w:rPr>
-          <w:rFonts w:eastAsia="Times New Roman" w:cstheme="minorHAnsi"/>
-          <w:sz w:val="24"/>
-          <w:szCs w:val="24"/>
-        </w:rPr>
-        <w:t>CityU</w:t>
-      </w:r>
-      <w:proofErr w:type="spellEnd"/>
-      <w:r>
-        <w:rPr>
-          <w:rFonts w:eastAsia="Times New Roman" w:cstheme="minorHAnsi"/>
-          <w:sz w:val="24"/>
-          <w:szCs w:val="24"/>
-        </w:rPr>
-        <w:t>)</w:t>
+        <w:t>Center for Information Assurance (CIAE) @City University of Seattle (CityU)</w:t>
       </w:r>
     </w:p>
     <w:p>
@@ -1138,43 +1120,7 @@
         <w:rPr>
           <w:rFonts w:eastAsia="Times New Roman" w:cstheme="minorHAnsi"/>
         </w:rPr>
-        <w:t xml:space="preserve">On the </w:t>
-      </w:r>
-      <w:proofErr w:type="spellStart"/>
-      <w:proofErr w:type="gramStart"/>
-      <w:r>
-        <w:rPr>
-          <w:rFonts w:eastAsia="Times New Roman" w:cstheme="minorHAnsi"/>
-        </w:rPr>
-        <w:t>networksecuritygroup.parameters</w:t>
-      </w:r>
-      <w:proofErr w:type="gramEnd"/>
-      <w:r>
-        <w:rPr>
-          <w:rFonts w:eastAsia="Times New Roman" w:cstheme="minorHAnsi"/>
-        </w:rPr>
-        <w:t>.json</w:t>
-      </w:r>
-      <w:proofErr w:type="spellEnd"/>
-      <w:r>
-        <w:rPr>
-          <w:rFonts w:eastAsia="Times New Roman" w:cstheme="minorHAnsi"/>
-        </w:rPr>
-        <w:t xml:space="preserve"> file, modify the “</w:t>
-      </w:r>
-      <w:proofErr w:type="spellStart"/>
-      <w:r>
-        <w:rPr>
-          <w:rFonts w:eastAsia="Times New Roman" w:cstheme="minorHAnsi"/>
-        </w:rPr>
-        <w:t>networkSecurityGroup</w:t>
-      </w:r>
-      <w:proofErr w:type="spellEnd"/>
-      <w:r>
-        <w:rPr>
-          <w:rFonts w:eastAsia="Times New Roman" w:cstheme="minorHAnsi"/>
-        </w:rPr>
-        <w:t>” value to your name.</w:t>
+        <w:t>On the networksecuritygroup.parameters.json file, modify the “networkSecurityGroup” value to your name.</w:t>
       </w:r>
     </w:p>
     <w:p>
@@ -1251,7 +1197,7 @@
           </mc:Choice>
           <mc:Fallback>
             <w:pict>
-              <v:shape w14:anchorId="6D798792" id="Frame 8" o:spid="_x0000_s1026" style="position:absolute;margin-left:2in;margin-top:97pt;width:175pt;height:36pt;z-index:251659264;visibility:visible;mso-wrap-style:square;mso-wrap-distance-left:9pt;mso-wrap-distance-top:0;mso-wrap-distance-right:9pt;mso-wrap-distance-bottom:0;mso-position-horizontal:absolute;mso-position-horizontal-relative:text;mso-position-vertical:absolute;mso-position-vertical-relative:text;v-text-anchor:middle" coordsize="2222500,457200" o:gfxdata="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" path="m,l2222500,r,457200l,457200,,xm31748,31748r,393704l2190752,425452r,-393704l31748,31748xe" fillcolor="#ffc000 [3207]" strokecolor="#7f5f00 [1607]" strokeweight="1pt">
+              <v:shape w14:anchorId="6D798792" id="Frame 8" o:spid="_x0000_s1026" style="position:absolute;margin-left:2in;margin-top:97pt;width:175pt;height:36pt;z-index:251659264;visibility:visible;mso-wrap-style:square;mso-wrap-distance-left:9pt;mso-wrap-distance-top:0;mso-wrap-distance-right:9pt;mso-wrap-distance-bottom:0;mso-position-horizontal:absolute;mso-position-horizontal-relative:text;mso-position-vertical:absolute;mso-position-vertical-relative:text;v-text-anchor:middle" coordsize="2222500,457200" o:gfxdata="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" path="m,l2222500,r,457200l,457200,,xm31748,31748r,393704l2190752,425452r,-393704l31748,31748xe" fillcolor="#ffc000 [3207]" strokecolor="#7f5f00 [1607]" strokeweight="1pt">
                 <v:stroke joinstyle="miter"/>
                 <v:path arrowok="t" o:connecttype="custom" o:connectlocs="0,0;2222500,0;2222500,457200;0,457200;0,0;31748,31748;31748,425452;2190752,425452;2190752,31748;31748,31748" o:connectangles="0,0,0,0,0,0,0,0,0,0"/>
               </v:shape>
@@ -1322,57 +1268,13 @@
         <w:rPr>
           <w:rFonts w:eastAsia="Times New Roman" w:cstheme="minorHAnsi"/>
         </w:rPr>
-        <w:t xml:space="preserve">On the </w:t>
-      </w:r>
-      <w:proofErr w:type="spellStart"/>
-      <w:proofErr w:type="gramStart"/>
-      <w:r>
-        <w:rPr>
-          <w:rFonts w:eastAsia="Times New Roman" w:cstheme="minorHAnsi"/>
-        </w:rPr>
-        <w:t>networksecuritygroup.json</w:t>
-      </w:r>
-      <w:proofErr w:type="spellEnd"/>
-      <w:proofErr w:type="gramEnd"/>
-      <w:r>
-        <w:rPr>
-          <w:rFonts w:eastAsia="Times New Roman" w:cstheme="minorHAnsi"/>
-        </w:rPr>
-        <w:t>, you can find the</w:t>
-      </w:r>
-      <w:r>
-        <w:rPr>
-          <w:rFonts w:eastAsia="Times New Roman" w:cstheme="minorHAnsi"/>
-        </w:rPr>
-        <w:t xml:space="preserve"> “tags” with </w:t>
-      </w:r>
-      <w:proofErr w:type="spellStart"/>
-      <w:r>
-        <w:rPr>
-          <w:rFonts w:eastAsia="Times New Roman" w:cstheme="minorHAnsi"/>
-        </w:rPr>
-        <w:t>name:value</w:t>
-      </w:r>
-      <w:proofErr w:type="spellEnd"/>
-      <w:r>
-        <w:rPr>
-          <w:rFonts w:eastAsia="Times New Roman" w:cstheme="minorHAnsi"/>
-        </w:rPr>
-        <w:t xml:space="preserve"> of “cs487”:”hop”. Tags are name/value pairs that enable you to categorize resources and view consolidated billing by applying the same tag to multiple resources and resource groups. For our purpose, since this is for CS487 HOPs, we will leave the </w:t>
-      </w:r>
-      <w:proofErr w:type="spellStart"/>
-      <w:r>
-        <w:rPr>
-          <w:rFonts w:eastAsia="Times New Roman" w:cstheme="minorHAnsi"/>
-        </w:rPr>
-        <w:t>name:value</w:t>
-      </w:r>
-      <w:proofErr w:type="spellEnd"/>
-      <w:r>
-        <w:rPr>
-          <w:rFonts w:eastAsia="Times New Roman" w:cstheme="minorHAnsi"/>
-        </w:rPr>
-        <w:t xml:space="preserve"> as is.</w:t>
+        <w:t>On the networksecuritygroup.json, you can find the</w:t>
+      </w:r>
+      <w:r>
+        <w:rPr>
+          <w:rFonts w:eastAsia="Times New Roman" w:cstheme="minorHAnsi"/>
+        </w:rPr>
+        <w:t xml:space="preserve"> “tags” with name:value of “cs487”:”hop”. Tags are name/value pairs that enable you to categorize resources and view consolidated billing by applying the same tag to multiple resources and resource groups. For our purpose, since this is for CS487 HOPs, we will leave the name:value as is.</w:t>
       </w:r>
     </w:p>
     <w:p>
@@ -1451,7 +1353,7 @@
           </mc:Choice>
           <mc:Fallback>
             <w:pict>
-              <v:shape w14:anchorId="01897114" id="Frame 9" o:spid="_x0000_s1026" style="position:absolute;margin-left:137pt;margin-top:223.95pt;width:109pt;height:36pt;z-index:251661312;visibility:visible;mso-wrap-style:square;mso-width-percent:0;mso-wrap-distance-left:9pt;mso-wrap-distance-top:0;mso-wrap-distance-right:9pt;mso-wrap-distance-bottom:0;mso-position-horizontal:absolute;mso-position-horizontal-relative:text;mso-position-vertical:absolute;mso-position-vertical-relative:text;mso-width-percent:0;mso-width-relative:margin;v-text-anchor:middle" coordsize="1384300,457200" o:gfxdata="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" path="m,l1384300,r,457200l,457200,,xm31748,31748r,393704l1352552,425452r,-393704l31748,31748xe" fillcolor="#ffc000 [3207]" strokecolor="#7f5f00 [1607]" strokeweight="1pt">
+              <v:shape w14:anchorId="01897114" id="Frame 9" o:spid="_x0000_s1026" style="position:absolute;margin-left:137pt;margin-top:223.95pt;width:109pt;height:36pt;z-index:251661312;visibility:visible;mso-wrap-style:square;mso-width-percent:0;mso-wrap-distance-left:9pt;mso-wrap-distance-top:0;mso-wrap-distance-right:9pt;mso-wrap-distance-bottom:0;mso-position-horizontal:absolute;mso-position-horizontal-relative:text;mso-position-vertical:absolute;mso-position-vertical-relative:text;mso-width-percent:0;mso-width-relative:margin;v-text-anchor:middle" coordsize="1384300,457200" o:gfxdata="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" path="m,l1384300,r,457200l,457200,,xm31748,31748r,393704l1352552,425452r,-393704l31748,31748xe" fillcolor="#ffc000 [3207]" strokecolor="#7f5f00 [1607]" strokeweight="1pt">
                 <v:stroke joinstyle="miter"/>
                 <v:path arrowok="t" o:connecttype="custom" o:connectlocs="0,0;1384300,0;1384300,457200;0,457200;0,0;31748,31748;31748,425452;1352552,425452;1352552,31748;31748,31748" o:connectangles="0,0,0,0,0,0,0,0,0,0"/>
               </v:shape>
@@ -1716,7 +1618,7 @@
           </mc:Choice>
           <mc:Fallback>
             <w:pict>
-              <v:shape w14:anchorId="446A43C7" id="Frame 11" o:spid="_x0000_s1026" style="position:absolute;margin-left:99pt;margin-top:129.6pt;width:362pt;height:36pt;z-index:251663360;visibility:visible;mso-wrap-style:square;mso-width-percent:0;mso-wrap-distance-left:9pt;mso-wrap-distance-top:0;mso-wrap-distance-right:9pt;mso-wrap-distance-bottom:0;mso-position-horizontal:absolute;mso-position-horizontal-relative:text;mso-position-vertical:absolute;mso-position-vertical-relative:text;mso-width-percent:0;mso-width-relative:margin;v-text-anchor:middle" coordsize="4597400,457200" o:gfxdata="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" path="m,l4597400,r,457200l,457200,,xm31748,31748r,393704l4565652,425452r,-393704l31748,31748xe" fillcolor="#ffc000 [3207]" strokecolor="#7f5f00 [1607]" strokeweight="1pt">
+              <v:shape w14:anchorId="446A43C7" id="Frame 11" o:spid="_x0000_s1026" style="position:absolute;margin-left:99pt;margin-top:129.6pt;width:362pt;height:36pt;z-index:251663360;visibility:visible;mso-wrap-style:square;mso-width-percent:0;mso-wrap-distance-left:9pt;mso-wrap-distance-top:0;mso-wrap-distance-right:9pt;mso-wrap-distance-bottom:0;mso-position-horizontal:absolute;mso-position-horizontal-relative:text;mso-position-vertical:absolute;mso-position-vertical-relative:text;mso-width-percent:0;mso-width-relative:margin;v-text-anchor:middle" coordsize="4597400,457200" o:gfxdata="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" path="m,l4597400,r,457200l,457200,,xm31748,31748r,393704l4565652,425452r,-393704l31748,31748xe" fillcolor="#ffc000 [3207]" strokecolor="#7f5f00 [1607]" strokeweight="1pt">
                 <v:stroke joinstyle="miter"/>
                 <v:path arrowok="t" o:connecttype="custom" o:connectlocs="0,0;4597400,0;4597400,457200;0,457200;0,0;31748,31748;31748,425452;4565652,425452;4565652,31748;31748,31748" o:connectangles="0,0,0,0,0,0,0,0,0,0"/>
               </v:shape>
@@ -1889,26 +1791,318 @@
           <w:sz w:val="24"/>
           <w:szCs w:val="24"/>
         </w:rPr>
-        <w:t xml:space="preserve"> successful. Head to your Azure in your web browser and refresh. The arm-</w:t>
-      </w:r>
-      <w:proofErr w:type="spellStart"/>
-      <w:r>
-        <w:rPr>
-          <w:rFonts w:eastAsia="Times New Roman" w:cstheme="minorHAnsi"/>
-          <w:sz w:val="24"/>
-          <w:szCs w:val="24"/>
-        </w:rPr>
-        <w:t>vscode</w:t>
-      </w:r>
-      <w:proofErr w:type="spellEnd"/>
-      <w:r>
-        <w:rPr>
-          <w:rFonts w:eastAsia="Times New Roman" w:cstheme="minorHAnsi"/>
-          <w:sz w:val="24"/>
-          <w:szCs w:val="24"/>
-        </w:rPr>
-        <w:t xml:space="preserve"> resource group should not be showing.</w:t>
-      </w:r>
+        <w:t xml:space="preserve"> successful. Head to your Azure in your web browser and refresh. The arm-vscode resource group should not be showing.</w:t>
+      </w:r>
+    </w:p>
+    <w:p>
+      <w:pPr>
+        <w:rPr>
+          <w:rFonts w:eastAsia="Times New Roman" w:cstheme="minorHAnsi"/>
+          <w:sz w:val="24"/>
+          <w:szCs w:val="24"/>
+        </w:rPr>
+      </w:pPr>
+    </w:p>
+    <w:p>
+      <w:pPr>
+        <w:rPr>
+          <w:rFonts w:eastAsia="Times New Roman" w:cstheme="minorHAnsi"/>
+          <w:sz w:val="24"/>
+          <w:szCs w:val="24"/>
+        </w:rPr>
+      </w:pPr>
+      <w:r>
+        <w:rPr>
+          <w:rFonts w:eastAsia="Times New Roman" w:cstheme="minorHAnsi"/>
+          <w:sz w:val="24"/>
+          <w:szCs w:val="24"/>
+        </w:rPr>
+        <w:t>MY SNIPPETS FOR THE LAB</w:t>
+      </w:r>
+    </w:p>
+    <w:p>
+      <w:pPr>
+        <w:rPr>
+          <w:rFonts w:eastAsia="Times New Roman" w:cstheme="minorHAnsi"/>
+          <w:sz w:val="24"/>
+          <w:szCs w:val="24"/>
+        </w:rPr>
+      </w:pPr>
+      <w:r>
+        <w:rPr>
+          <w:noProof/>
+        </w:rPr>
+        <w:lastRenderedPageBreak/>
+        <w:drawing>
+          <wp:inline distT="0" distB="0" distL="0" distR="0" wp14:anchorId="73AB7D28" wp14:editId="36BF11FD">
+            <wp:extent cx="5943600" cy="4043680"/>
+            <wp:effectExtent l="0" t="0" r="0" b="0"/>
+            <wp:docPr id="7" name="Picture 7" descr="Text&#10;&#10;Description automatically generated"/>
+            <wp:cNvGraphicFramePr>
+              <a:graphicFrameLocks xmlns:a="http://schemas.openxmlformats.org/drawingml/2006/main" noChangeAspect="1"/>
+            </wp:cNvGraphicFramePr>
+            <a:graphic xmlns:a="http://schemas.openxmlformats.org/drawingml/2006/main">
+              <a:graphicData uri="http://schemas.openxmlformats.org/drawingml/2006/picture">
+                <pic:pic xmlns:pic="http://schemas.openxmlformats.org/drawingml/2006/picture">
+                  <pic:nvPicPr>
+                    <pic:cNvPr id="7" name="Picture 7" descr="Text&#10;&#10;Description automatically generated"/>
+                    <pic:cNvPicPr/>
+                  </pic:nvPicPr>
+                  <pic:blipFill>
+                    <a:blip r:embed="rId16"/>
+                    <a:stretch>
+                      <a:fillRect/>
+                    </a:stretch>
+                  </pic:blipFill>
+                  <pic:spPr>
+                    <a:xfrm>
+                      <a:off x="0" y="0"/>
+                      <a:ext cx="5943600" cy="4043680"/>
+                    </a:xfrm>
+                    <a:prstGeom prst="rect">
+                      <a:avLst/>
+                    </a:prstGeom>
+                  </pic:spPr>
+                </pic:pic>
+              </a:graphicData>
+            </a:graphic>
+          </wp:inline>
+        </w:drawing>
+      </w:r>
+    </w:p>
+    <w:p>
+      <w:pPr>
+        <w:rPr>
+          <w:rFonts w:eastAsia="Times New Roman" w:cstheme="minorHAnsi"/>
+          <w:sz w:val="24"/>
+          <w:szCs w:val="24"/>
+        </w:rPr>
+      </w:pPr>
+    </w:p>
+    <w:p>
+      <w:pPr>
+        <w:rPr>
+          <w:rFonts w:eastAsia="Times New Roman" w:cstheme="minorHAnsi"/>
+          <w:sz w:val="24"/>
+          <w:szCs w:val="24"/>
+        </w:rPr>
+      </w:pPr>
+      <w:r>
+        <w:rPr>
+          <w:noProof/>
+        </w:rPr>
+        <w:drawing>
+          <wp:inline distT="0" distB="0" distL="0" distR="0" wp14:anchorId="7066EB7D" wp14:editId="7F71EA2F">
+            <wp:extent cx="5943600" cy="3335655"/>
+            <wp:effectExtent l="0" t="0" r="0" b="0"/>
+            <wp:docPr id="14" name="Picture 14" descr="Text&#10;&#10;Description automatically generated"/>
+            <wp:cNvGraphicFramePr>
+              <a:graphicFrameLocks xmlns:a="http://schemas.openxmlformats.org/drawingml/2006/main" noChangeAspect="1"/>
+            </wp:cNvGraphicFramePr>
+            <a:graphic xmlns:a="http://schemas.openxmlformats.org/drawingml/2006/main">
+              <a:graphicData uri="http://schemas.openxmlformats.org/drawingml/2006/picture">
+                <pic:pic xmlns:pic="http://schemas.openxmlformats.org/drawingml/2006/picture">
+                  <pic:nvPicPr>
+                    <pic:cNvPr id="14" name="Picture 14" descr="Text&#10;&#10;Description automatically generated"/>
+                    <pic:cNvPicPr/>
+                  </pic:nvPicPr>
+                  <pic:blipFill>
+                    <a:blip r:embed="rId17"/>
+                    <a:stretch>
+                      <a:fillRect/>
+                    </a:stretch>
+                  </pic:blipFill>
+                  <pic:spPr>
+                    <a:xfrm>
+                      <a:off x="0" y="0"/>
+                      <a:ext cx="5943600" cy="3335655"/>
+                    </a:xfrm>
+                    <a:prstGeom prst="rect">
+                      <a:avLst/>
+                    </a:prstGeom>
+                  </pic:spPr>
+                </pic:pic>
+              </a:graphicData>
+            </a:graphic>
+          </wp:inline>
+        </w:drawing>
+      </w:r>
+    </w:p>
+    <w:p>
+      <w:pPr>
+        <w:rPr>
+          <w:rFonts w:eastAsia="Times New Roman" w:cstheme="minorHAnsi"/>
+          <w:sz w:val="24"/>
+          <w:szCs w:val="24"/>
+        </w:rPr>
+      </w:pPr>
+    </w:p>
+    <w:p>
+      <w:pPr>
+        <w:rPr>
+          <w:rFonts w:eastAsia="Times New Roman" w:cstheme="minorHAnsi"/>
+          <w:sz w:val="24"/>
+          <w:szCs w:val="24"/>
+        </w:rPr>
+      </w:pPr>
+      <w:r>
+        <w:rPr>
+          <w:noProof/>
+        </w:rPr>
+        <w:lastRenderedPageBreak/>
+        <w:drawing>
+          <wp:inline distT="0" distB="0" distL="0" distR="0" wp14:anchorId="41D83409" wp14:editId="02ABFE90">
+            <wp:extent cx="5943600" cy="5510530"/>
+            <wp:effectExtent l="0" t="0" r="0" b="0"/>
+            <wp:docPr id="15" name="Picture 15" descr="Text&#10;&#10;Description automatically generated"/>
+            <wp:cNvGraphicFramePr>
+              <a:graphicFrameLocks xmlns:a="http://schemas.openxmlformats.org/drawingml/2006/main" noChangeAspect="1"/>
+            </wp:cNvGraphicFramePr>
+            <a:graphic xmlns:a="http://schemas.openxmlformats.org/drawingml/2006/main">
+              <a:graphicData uri="http://schemas.openxmlformats.org/drawingml/2006/picture">
+                <pic:pic xmlns:pic="http://schemas.openxmlformats.org/drawingml/2006/picture">
+                  <pic:nvPicPr>
+                    <pic:cNvPr id="15" name="Picture 15" descr="Text&#10;&#10;Description automatically generated"/>
+                    <pic:cNvPicPr/>
+                  </pic:nvPicPr>
+                  <pic:blipFill>
+                    <a:blip r:embed="rId18"/>
+                    <a:stretch>
+                      <a:fillRect/>
+                    </a:stretch>
+                  </pic:blipFill>
+                  <pic:spPr>
+                    <a:xfrm>
+                      <a:off x="0" y="0"/>
+                      <a:ext cx="5943600" cy="5510530"/>
+                    </a:xfrm>
+                    <a:prstGeom prst="rect">
+                      <a:avLst/>
+                    </a:prstGeom>
+                  </pic:spPr>
+                </pic:pic>
+              </a:graphicData>
+            </a:graphic>
+          </wp:inline>
+        </w:drawing>
+      </w:r>
+    </w:p>
+    <w:p>
+      <w:pPr>
+        <w:rPr>
+          <w:rFonts w:eastAsia="Times New Roman" w:cstheme="minorHAnsi"/>
+          <w:sz w:val="24"/>
+          <w:szCs w:val="24"/>
+        </w:rPr>
+      </w:pPr>
+    </w:p>
+    <w:p>
+      <w:pPr>
+        <w:rPr>
+          <w:rFonts w:eastAsia="Times New Roman" w:cstheme="minorHAnsi"/>
+          <w:sz w:val="24"/>
+          <w:szCs w:val="24"/>
+        </w:rPr>
+      </w:pPr>
+      <w:r>
+        <w:rPr>
+          <w:noProof/>
+        </w:rPr>
+        <w:drawing>
+          <wp:inline distT="0" distB="0" distL="0" distR="0" wp14:anchorId="208D059F" wp14:editId="54D6A157">
+            <wp:extent cx="5943600" cy="1239520"/>
+            <wp:effectExtent l="0" t="0" r="0" b="0"/>
+            <wp:docPr id="16" name="Picture 16" descr="Graphical user interface, text, application, email&#10;&#10;Description automatically generated"/>
+            <wp:cNvGraphicFramePr>
+              <a:graphicFrameLocks xmlns:a="http://schemas.openxmlformats.org/drawingml/2006/main" noChangeAspect="1"/>
+            </wp:cNvGraphicFramePr>
+            <a:graphic xmlns:a="http://schemas.openxmlformats.org/drawingml/2006/main">
+              <a:graphicData uri="http://schemas.openxmlformats.org/drawingml/2006/picture">
+                <pic:pic xmlns:pic="http://schemas.openxmlformats.org/drawingml/2006/picture">
+                  <pic:nvPicPr>
+                    <pic:cNvPr id="16" name="Picture 16" descr="Graphical user interface, text, application, email&#10;&#10;Description automatically generated"/>
+                    <pic:cNvPicPr/>
+                  </pic:nvPicPr>
+                  <pic:blipFill>
+                    <a:blip r:embed="rId19"/>
+                    <a:stretch>
+                      <a:fillRect/>
+                    </a:stretch>
+                  </pic:blipFill>
+                  <pic:spPr>
+                    <a:xfrm>
+                      <a:off x="0" y="0"/>
+                      <a:ext cx="5943600" cy="1239520"/>
+                    </a:xfrm>
+                    <a:prstGeom prst="rect">
+                      <a:avLst/>
+                    </a:prstGeom>
+                  </pic:spPr>
+                </pic:pic>
+              </a:graphicData>
+            </a:graphic>
+          </wp:inline>
+        </w:drawing>
+      </w:r>
+    </w:p>
+    <w:p>
+      <w:pPr>
+        <w:rPr>
+          <w:rFonts w:eastAsia="Times New Roman" w:cstheme="minorHAnsi"/>
+          <w:sz w:val="24"/>
+          <w:szCs w:val="24"/>
+        </w:rPr>
+      </w:pPr>
+      <w:r>
+        <w:rPr>
+          <w:noProof/>
+        </w:rPr>
+        <w:lastRenderedPageBreak/>
+        <w:drawing>
+          <wp:inline distT="0" distB="0" distL="0" distR="0" wp14:anchorId="47498E7B" wp14:editId="2008A680">
+            <wp:extent cx="5943600" cy="2299970"/>
+            <wp:effectExtent l="0" t="0" r="0" b="5080"/>
+            <wp:docPr id="17" name="Picture 17" descr="Text&#10;&#10;Description automatically generated"/>
+            <wp:cNvGraphicFramePr>
+              <a:graphicFrameLocks xmlns:a="http://schemas.openxmlformats.org/drawingml/2006/main" noChangeAspect="1"/>
+            </wp:cNvGraphicFramePr>
+            <a:graphic xmlns:a="http://schemas.openxmlformats.org/drawingml/2006/main">
+              <a:graphicData uri="http://schemas.openxmlformats.org/drawingml/2006/picture">
+                <pic:pic xmlns:pic="http://schemas.openxmlformats.org/drawingml/2006/picture">
+                  <pic:nvPicPr>
+                    <pic:cNvPr id="17" name="Picture 17" descr="Text&#10;&#10;Description automatically generated"/>
+                    <pic:cNvPicPr/>
+                  </pic:nvPicPr>
+                  <pic:blipFill>
+                    <a:blip r:embed="rId20"/>
+                    <a:stretch>
+                      <a:fillRect/>
+                    </a:stretch>
+                  </pic:blipFill>
+                  <pic:spPr>
+                    <a:xfrm>
+                      <a:off x="0" y="0"/>
+                      <a:ext cx="5943600" cy="2299970"/>
+                    </a:xfrm>
+                    <a:prstGeom prst="rect">
+                      <a:avLst/>
+                    </a:prstGeom>
+                  </pic:spPr>
+                </pic:pic>
+              </a:graphicData>
+            </a:graphic>
+          </wp:inline>
+        </w:drawing>
+      </w:r>
+    </w:p>
+    <w:p>
+      <w:pPr>
+        <w:rPr>
+          <w:rFonts w:eastAsia="Times New Roman" w:cstheme="minorHAnsi"/>
+          <w:sz w:val="24"/>
+          <w:szCs w:val="24"/>
+        </w:rPr>
+      </w:pPr>
     </w:p>
     <w:p>
       <w:pPr>
@@ -1965,6 +2159,48 @@
     </w:p>
     <w:p>
       <w:pPr>
+        <w:ind w:left="360"/>
+        <w:rPr>
+          <w:rFonts w:eastAsia="Times New Roman" w:cstheme="minorHAnsi"/>
+          <w:sz w:val="24"/>
+          <w:szCs w:val="24"/>
+        </w:rPr>
+      </w:pPr>
+      <w:r>
+        <w:rPr>
+          <w:rFonts w:eastAsia="Times New Roman" w:cstheme="minorHAnsi"/>
+          <w:sz w:val="24"/>
+          <w:szCs w:val="24"/>
+        </w:rPr>
+        <w:t xml:space="preserve">Network security group is important because it can be used to </w:t>
+      </w:r>
+      <w:r>
+        <w:rPr>
+          <w:rFonts w:eastAsia="Times New Roman" w:cstheme="minorHAnsi"/>
+          <w:sz w:val="24"/>
+          <w:szCs w:val="24"/>
+        </w:rPr>
+        <w:t xml:space="preserve">filter traffic between resources in a virtual network. It contains security rules </w:t>
+      </w:r>
+      <w:r>
+        <w:rPr>
+          <w:rFonts w:eastAsia="Times New Roman" w:cstheme="minorHAnsi"/>
+          <w:sz w:val="24"/>
+          <w:szCs w:val="24"/>
+        </w:rPr>
+        <w:t xml:space="preserve">that can be used to allow or block inbound or outbound traffic </w:t>
+      </w:r>
+      <w:r>
+        <w:rPr>
+          <w:rFonts w:eastAsia="Times New Roman" w:cstheme="minorHAnsi"/>
+          <w:sz w:val="24"/>
+          <w:szCs w:val="24"/>
+        </w:rPr>
+        <w:t>from other resources.</w:t>
+      </w:r>
+    </w:p>
+    <w:p>
+      <w:pPr>
         <w:pStyle w:val="ListParagraph"/>
         <w:numPr>
           <w:ilvl w:val="0"/>
@@ -1997,6 +2233,232 @@
     </w:p>
     <w:p>
       <w:pPr>
+        <w:ind w:left="360"/>
+        <w:rPr>
+          <w:rFonts w:eastAsia="Times New Roman" w:cstheme="minorHAnsi"/>
+          <w:sz w:val="24"/>
+          <w:szCs w:val="24"/>
+        </w:rPr>
+      </w:pPr>
+      <w:r>
+        <w:rPr>
+          <w:rFonts w:eastAsia="Times New Roman" w:cstheme="minorHAnsi"/>
+          <w:sz w:val="24"/>
+          <w:szCs w:val="24"/>
+        </w:rPr>
+        <w:t xml:space="preserve">A network security group is a </w:t>
+      </w:r>
+      <w:r>
+        <w:rPr>
+          <w:rFonts w:eastAsia="Times New Roman" w:cstheme="minorHAnsi"/>
+          <w:sz w:val="24"/>
+          <w:szCs w:val="24"/>
+        </w:rPr>
+        <w:t xml:space="preserve">group that contains </w:t>
+      </w:r>
+      <w:r>
+        <w:rPr>
+          <w:rFonts w:eastAsia="Times New Roman" w:cstheme="minorHAnsi"/>
+          <w:sz w:val="24"/>
+          <w:szCs w:val="24"/>
+        </w:rPr>
+        <w:t>security rules that can either allow inbound traffic</w:t>
+      </w:r>
+      <w:r>
+        <w:rPr>
+          <w:rFonts w:eastAsia="Times New Roman" w:cstheme="minorHAnsi"/>
+          <w:sz w:val="24"/>
+          <w:szCs w:val="24"/>
+        </w:rPr>
+        <w:t xml:space="preserve"> to, or outbound traffic from several types of azure resources.</w:t>
+      </w:r>
+      <w:r>
+        <w:rPr>
+          <w:rFonts w:eastAsia="Times New Roman" w:cstheme="minorHAnsi"/>
+          <w:sz w:val="24"/>
+          <w:szCs w:val="24"/>
+        </w:rPr>
+        <w:t xml:space="preserve"> Each rule allows you to specify source and destination, port or protocol.</w:t>
+      </w:r>
+      <w:r>
+        <w:rPr>
+          <w:rFonts w:eastAsia="Times New Roman" w:cstheme="minorHAnsi"/>
+          <w:sz w:val="24"/>
+          <w:szCs w:val="24"/>
+        </w:rPr>
+        <w:t xml:space="preserve"> </w:t>
+      </w:r>
+      <w:r>
+        <w:rPr>
+          <w:rFonts w:eastAsia="Times New Roman" w:cstheme="minorHAnsi"/>
+          <w:sz w:val="24"/>
+          <w:szCs w:val="24"/>
+        </w:rPr>
+        <w:t>A security group contains properties like Name (a unique name within the security group), priority (</w:t>
+      </w:r>
+      <w:r>
+        <w:rPr>
+          <w:rFonts w:eastAsia="Times New Roman" w:cstheme="minorHAnsi"/>
+          <w:sz w:val="24"/>
+          <w:szCs w:val="24"/>
+        </w:rPr>
+        <w:t>a number between 100 and 4</w:t>
+      </w:r>
+      <w:r>
+        <w:rPr>
+          <w:rFonts w:eastAsia="Times New Roman" w:cstheme="minorHAnsi"/>
+          <w:sz w:val="24"/>
+          <w:szCs w:val="24"/>
+        </w:rPr>
+        <w:t>09</w:t>
+      </w:r>
+      <w:r>
+        <w:rPr>
+          <w:rFonts w:eastAsia="Times New Roman" w:cstheme="minorHAnsi"/>
+          <w:sz w:val="24"/>
+          <w:szCs w:val="24"/>
+        </w:rPr>
+        <w:t>6, with lower numbers processed before higher numbers)</w:t>
+      </w:r>
+      <w:r>
+        <w:rPr>
+          <w:rFonts w:eastAsia="Times New Roman" w:cstheme="minorHAnsi"/>
+          <w:sz w:val="24"/>
+          <w:szCs w:val="24"/>
+        </w:rPr>
+        <w:t xml:space="preserve">, source or destination (any or an individual IP address, </w:t>
+      </w:r>
+      <w:r>
+        <w:rPr>
+          <w:rFonts w:eastAsia="Times New Roman" w:cstheme="minorHAnsi"/>
+          <w:sz w:val="24"/>
+          <w:szCs w:val="24"/>
+        </w:rPr>
+        <w:t xml:space="preserve">classless inter-domain routing, </w:t>
+      </w:r>
+      <w:r>
+        <w:rPr>
+          <w:rFonts w:eastAsia="Times New Roman" w:cstheme="minorHAnsi"/>
+          <w:sz w:val="24"/>
+          <w:szCs w:val="24"/>
+        </w:rPr>
+        <w:t>e.g.</w:t>
+      </w:r>
+      <w:r>
+        <w:rPr>
+          <w:rFonts w:eastAsia="Times New Roman" w:cstheme="minorHAnsi"/>
+          <w:sz w:val="24"/>
+          <w:szCs w:val="24"/>
+        </w:rPr>
+        <w:t xml:space="preserve"> </w:t>
+      </w:r>
+      <w:r>
+        <w:rPr>
+          <w:rFonts w:eastAsia="Times New Roman" w:cstheme="minorHAnsi"/>
+          <w:sz w:val="24"/>
+          <w:szCs w:val="24"/>
+        </w:rPr>
+        <w:t>10.0.0.0/24, service tag</w:t>
+      </w:r>
+      <w:r>
+        <w:rPr>
+          <w:rFonts w:eastAsia="Times New Roman" w:cstheme="minorHAnsi"/>
+          <w:sz w:val="24"/>
+          <w:szCs w:val="24"/>
+        </w:rPr>
+        <w:t xml:space="preserve"> or application security group</w:t>
+      </w:r>
+      <w:r>
+        <w:rPr>
+          <w:rFonts w:eastAsia="Times New Roman" w:cstheme="minorHAnsi"/>
+          <w:sz w:val="24"/>
+          <w:szCs w:val="24"/>
+        </w:rPr>
+        <w:t>)</w:t>
+      </w:r>
+      <w:r>
+        <w:rPr>
+          <w:rFonts w:eastAsia="Times New Roman" w:cstheme="minorHAnsi"/>
+          <w:sz w:val="24"/>
+          <w:szCs w:val="24"/>
+        </w:rPr>
+        <w:t>, protocol</w:t>
+      </w:r>
+      <w:r>
+        <w:rPr>
+          <w:rFonts w:eastAsia="Times New Roman" w:cstheme="minorHAnsi"/>
+          <w:sz w:val="24"/>
+          <w:szCs w:val="24"/>
+        </w:rPr>
+        <w:t>, Direction (</w:t>
+      </w:r>
+      <w:r>
+        <w:rPr>
+          <w:rFonts w:eastAsia="Times New Roman" w:cstheme="minorHAnsi"/>
+          <w:sz w:val="24"/>
+          <w:szCs w:val="24"/>
+        </w:rPr>
+        <w:t>rules applies to inbound or outbound</w:t>
+      </w:r>
+      <w:r>
+        <w:rPr>
+          <w:rFonts w:eastAsia="Times New Roman" w:cstheme="minorHAnsi"/>
+          <w:sz w:val="24"/>
+          <w:szCs w:val="24"/>
+        </w:rPr>
+        <w:t>)</w:t>
+      </w:r>
+      <w:r>
+        <w:rPr>
+          <w:rFonts w:eastAsia="Times New Roman" w:cstheme="minorHAnsi"/>
+          <w:sz w:val="24"/>
+          <w:szCs w:val="24"/>
+        </w:rPr>
+        <w:t>, port range (</w:t>
+      </w:r>
+      <w:r>
+        <w:rPr>
+          <w:rFonts w:eastAsia="Times New Roman" w:cstheme="minorHAnsi"/>
+          <w:sz w:val="24"/>
+          <w:szCs w:val="24"/>
+        </w:rPr>
+        <w:t xml:space="preserve">used to specify </w:t>
+      </w:r>
+      <w:r>
+        <w:rPr>
+          <w:rFonts w:eastAsia="Times New Roman" w:cstheme="minorHAnsi"/>
+          <w:sz w:val="24"/>
+          <w:szCs w:val="24"/>
+        </w:rPr>
+        <w:t>a range of ports which enables you to create fewer security rules</w:t>
+      </w:r>
+      <w:r>
+        <w:rPr>
+          <w:rFonts w:eastAsia="Times New Roman" w:cstheme="minorHAnsi"/>
+          <w:sz w:val="24"/>
+          <w:szCs w:val="24"/>
+        </w:rPr>
+        <w:t>)</w:t>
+      </w:r>
+      <w:r>
+        <w:rPr>
+          <w:rFonts w:eastAsia="Times New Roman" w:cstheme="minorHAnsi"/>
+          <w:sz w:val="24"/>
+          <w:szCs w:val="24"/>
+        </w:rPr>
+        <w:t xml:space="preserve">, and the </w:t>
+      </w:r>
+      <w:r>
+        <w:rPr>
+          <w:rFonts w:eastAsia="Times New Roman" w:cstheme="minorHAnsi"/>
+          <w:sz w:val="24"/>
+          <w:szCs w:val="24"/>
+        </w:rPr>
+        <w:t>action which either allows or denies.</w:t>
+      </w:r>
+    </w:p>
+    <w:p>
+      <w:pPr>
         <w:pStyle w:val="ListParagraph"/>
         <w:numPr>
           <w:ilvl w:val="0"/>
@@ -2029,6 +2491,32 @@
     </w:p>
     <w:p>
       <w:pPr>
+        <w:ind w:left="360"/>
+        <w:rPr>
+          <w:rFonts w:eastAsia="Times New Roman" w:cstheme="minorHAnsi"/>
+          <w:sz w:val="24"/>
+          <w:szCs w:val="24"/>
+        </w:rPr>
+      </w:pPr>
+      <w:r>
+        <w:rPr>
+          <w:rFonts w:eastAsia="Times New Roman" w:cstheme="minorHAnsi"/>
+          <w:sz w:val="24"/>
+          <w:szCs w:val="24"/>
+        </w:rPr>
+        <w:t xml:space="preserve">You can use network security group wen </w:t>
+      </w:r>
+      <w:r>
+        <w:rPr>
+          <w:rFonts w:eastAsia="Times New Roman" w:cstheme="minorHAnsi"/>
+          <w:sz w:val="24"/>
+          <w:szCs w:val="24"/>
+        </w:rPr>
+        <w:t>you want to filter network traffic between azure resources</w:t>
+      </w:r>
+    </w:p>
+    <w:p>
+      <w:pPr>
         <w:rPr>
           <w:rFonts w:eastAsia="Times New Roman" w:cstheme="minorHAnsi"/>
           <w:sz w:val="24"/>
@@ -2054,7 +2542,6 @@
           <w:sz w:val="24"/>
           <w:szCs w:val="24"/>
         </w:rPr>
-        <w:lastRenderedPageBreak/>
         <w:t>Push your work to GitHub</w:t>
       </w:r>
     </w:p>
@@ -2077,6 +2564,7 @@
           <w:sz w:val="24"/>
           <w:szCs w:val="24"/>
         </w:rPr>
+        <w:lastRenderedPageBreak/>
         <w:t>Open the integrated Visual Studio Code terminal using ctrl + ` key. Make sure you are in the right path.</w:t>
       </w:r>
     </w:p>
@@ -2114,131 +2602,69 @@
           <w:rFonts w:ascii="Consolas" w:eastAsia="Times New Roman" w:hAnsi="Consolas" w:cs="Consolas"/>
           <w:color w:val="FF0000"/>
         </w:rPr>
-        <w:t xml:space="preserve">git </w:t>
-      </w:r>
-      <w:proofErr w:type="gramStart"/>
+        <w:t>git add .</w:t>
+      </w:r>
+      <w:r>
+        <w:rPr>
+          <w:rFonts w:ascii="Times New Roman" w:eastAsia="Times New Roman" w:hAnsi="Times New Roman" w:cs="Times New Roman"/>
+        </w:rPr>
+        <w:t xml:space="preserve"> (to copy all changes you have made)</w:t>
+      </w:r>
+    </w:p>
+    <w:p>
+      <w:pPr>
+        <w:ind w:left="360"/>
+        <w:rPr>
+          <w:rFonts w:ascii="Times New Roman" w:eastAsia="Times New Roman" w:hAnsi="Times New Roman" w:cs="Times New Roman"/>
+        </w:rPr>
+      </w:pPr>
       <w:r>
         <w:rPr>
           <w:rFonts w:ascii="Consolas" w:eastAsia="Times New Roman" w:hAnsi="Consolas" w:cs="Consolas"/>
           <w:color w:val="FF0000"/>
         </w:rPr>
-        <w:t>add .</w:t>
-      </w:r>
-      <w:proofErr w:type="gramEnd"/>
-      <w:r>
-        <w:rPr>
-          <w:rFonts w:ascii="Times New Roman" w:eastAsia="Times New Roman" w:hAnsi="Times New Roman" w:cs="Times New Roman"/>
-        </w:rPr>
-        <w:t xml:space="preserve"> (to copy all </w:t>
-      </w:r>
-      <w:proofErr w:type="gramStart"/>
-      <w:r>
-        <w:rPr>
-          <w:rFonts w:ascii="Times New Roman" w:eastAsia="Times New Roman" w:hAnsi="Times New Roman" w:cs="Times New Roman"/>
-        </w:rPr>
-        <w:t>changes</w:t>
-      </w:r>
-      <w:proofErr w:type="gramEnd"/>
-      <w:r>
-        <w:rPr>
-          <w:rFonts w:ascii="Times New Roman" w:eastAsia="Times New Roman" w:hAnsi="Times New Roman" w:cs="Times New Roman"/>
-        </w:rPr>
-        <w:t xml:space="preserve"> you have made)</w:t>
-      </w:r>
-    </w:p>
-    <w:p>
-      <w:pPr>
-        <w:ind w:left="360"/>
-        <w:rPr>
-          <w:rFonts w:ascii="Times New Roman" w:eastAsia="Times New Roman" w:hAnsi="Times New Roman" w:cs="Times New Roman"/>
-        </w:rPr>
-      </w:pPr>
-      <w:proofErr w:type="gramStart"/>
+        <w:t xml:space="preserve">git commit -m “Submission for Module </w:t>
+      </w:r>
       <w:r>
         <w:rPr>
           <w:rFonts w:ascii="Consolas" w:eastAsia="Times New Roman" w:hAnsi="Consolas" w:cs="Consolas"/>
           <w:color w:val="FF0000"/>
         </w:rPr>
-        <w:t>git</w:t>
-      </w:r>
-      <w:proofErr w:type="gramEnd"/>
+        <w:t>5</w:t>
+      </w:r>
       <w:r>
         <w:rPr>
           <w:rFonts w:ascii="Consolas" w:eastAsia="Times New Roman" w:hAnsi="Consolas" w:cs="Consolas"/>
           <w:color w:val="FF0000"/>
         </w:rPr>
-        <w:t xml:space="preserve"> commit -m “Submission for Module </w:t>
-      </w:r>
+        <w:t xml:space="preserve"> - YourGitHubUsername”</w:t>
+      </w:r>
+      <w:r>
+        <w:rPr>
+          <w:rFonts w:ascii="Times New Roman" w:eastAsia="Times New Roman" w:hAnsi="Times New Roman" w:cs="Times New Roman"/>
+        </w:rPr>
+        <w:t xml:space="preserve"> (To add a message to your submission)</w:t>
+      </w:r>
+    </w:p>
+    <w:p>
+      <w:pPr>
+        <w:ind w:left="360"/>
+        <w:rPr>
+          <w:rFonts w:ascii="Times New Roman" w:eastAsia="Times New Roman" w:hAnsi="Times New Roman" w:cs="Times New Roman"/>
+        </w:rPr>
+      </w:pPr>
       <w:r>
         <w:rPr>
           <w:rFonts w:ascii="Consolas" w:eastAsia="Times New Roman" w:hAnsi="Consolas" w:cs="Consolas"/>
           <w:color w:val="FF0000"/>
         </w:rPr>
-        <w:t>5</w:t>
-      </w:r>
-      <w:r>
-        <w:rPr>
-          <w:rFonts w:ascii="Consolas" w:eastAsia="Times New Roman" w:hAnsi="Consolas" w:cs="Consolas"/>
-          <w:color w:val="FF0000"/>
-        </w:rPr>
-        <w:t xml:space="preserve"> - </w:t>
-      </w:r>
-      <w:proofErr w:type="spellStart"/>
-      <w:r>
-        <w:rPr>
-          <w:rFonts w:ascii="Consolas" w:eastAsia="Times New Roman" w:hAnsi="Consolas" w:cs="Consolas"/>
-          <w:color w:val="FF0000"/>
-        </w:rPr>
-        <w:t>YourGitHubUsername</w:t>
-      </w:r>
-      <w:proofErr w:type="spellEnd"/>
-      <w:r>
-        <w:rPr>
-          <w:rFonts w:ascii="Consolas" w:eastAsia="Times New Roman" w:hAnsi="Consolas" w:cs="Consolas"/>
-          <w:color w:val="FF0000"/>
-        </w:rPr>
-        <w:t>”</w:t>
+        <w:t>git push origin master</w:t>
       </w:r>
       <w:r>
         <w:rPr>
           <w:rFonts w:ascii="Times New Roman" w:eastAsia="Times New Roman" w:hAnsi="Times New Roman" w:cs="Times New Roman"/>
         </w:rPr>
-        <w:t xml:space="preserve"> (To add a message to your submission)</w:t>
-      </w:r>
-    </w:p>
-    <w:p>
-      <w:pPr>
-        <w:ind w:left="360"/>
-        <w:rPr>
-          <w:rFonts w:ascii="Times New Roman" w:eastAsia="Times New Roman" w:hAnsi="Times New Roman" w:cs="Times New Roman"/>
-        </w:rPr>
-      </w:pPr>
-      <w:r>
-        <w:rPr>
-          <w:rFonts w:ascii="Consolas" w:eastAsia="Times New Roman" w:hAnsi="Consolas" w:cs="Consolas"/>
-          <w:color w:val="FF0000"/>
-        </w:rPr>
-        <w:t>git push origin master</w:t>
-      </w:r>
-      <w:r>
-        <w:rPr>
-          <w:rFonts w:ascii="Times New Roman" w:eastAsia="Times New Roman" w:hAnsi="Times New Roman" w:cs="Times New Roman"/>
-        </w:rPr>
-        <w:t xml:space="preserve"> (to upload your work to </w:t>
-      </w:r>
-      <w:proofErr w:type="spellStart"/>
-      <w:r>
-        <w:rPr>
-          <w:rFonts w:ascii="Times New Roman" w:eastAsia="Times New Roman" w:hAnsi="Times New Roman" w:cs="Times New Roman"/>
-        </w:rPr>
-        <w:t>Github</w:t>
-      </w:r>
-      <w:proofErr w:type="spellEnd"/>
-      <w:r>
-        <w:rPr>
-          <w:rFonts w:ascii="Times New Roman" w:eastAsia="Times New Roman" w:hAnsi="Times New Roman" w:cs="Times New Roman"/>
-        </w:rPr>
-        <w:t>)</w:t>
+        <w:t xml:space="preserve"> (to upload your work to Github)</w:t>
       </w:r>
     </w:p>
     <w:p>
@@ -2259,7 +2685,7 @@
 </file>
 
 <file path=word/numbering.xml><?xml version="1.0" encoding="utf-8"?>
-<w:numbering xmlns:wpc="http://schemas.microsoft.com/office/word/2010/wordprocessingCanvas" xmlns:cx="http://schemas.microsoft.com/office/drawing/2014/chartex" xmlns:cx1="http://schemas.microsoft.com/office/drawing/2015/9/8/chartex" xmlns:cx2="http://schemas.microsoft.com/office/drawing/2015/10/21/chartex" xmlns:cx3="http://schemas.microsoft.com/office/drawing/2016/5/9/chartex" xmlns:cx4="http://schemas.microsoft.com/office/drawing/2016/5/10/chartex" xmlns:cx5="http://schemas.microsoft.com/office/drawing/2016/5/11/chartex" xmlns:cx6="http://schemas.microsoft.com/office/drawing/2016/5/12/chartex" xmlns:cx7="http://schemas.microsoft.com/office/drawing/2016/5/13/chartex" xmlns:cx8="http://schemas.microsoft.com/office/drawing/2016/5/14/chartex" xmlns:mc="http://schemas.openxmlformats.org/markup-compatibility/2006" xmlns:aink="http://schemas.microsoft.com/office/drawing/2016/ink" xmlns:am3d="http://schemas.microsoft.com/office/drawing/2017/model3d" xmlns:o="urn:schemas-microsoft-com:office:office" xmlns:r="http://schemas.openxmlformats.org/officeDocument/2006/relationships" xmlns:m="http://schemas.openxmlformats.org/officeDocument/2006/math" xmlns:v="urn:schemas-microsoft-com:vml" xmlns:wp14="http://schemas.microsoft.com/office/word/2010/wordprocessingDrawing" xmlns:wp="http://schemas.openxmlformats.org/drawingml/2006/wordprocessingDrawing" xmlns:w10="urn:schemas-microsoft-com:office:word" xmlns:w="http://schemas.openxmlformats.org/wordprocessingml/2006/main" xmlns:w14="http://schemas.microsoft.com/office/word/2010/wordml" xmlns:w15="http://schemas.microsoft.com/office/word/2012/wordml" xmlns:w16cex="http://schemas.microsoft.com/office/word/2018/wordml/cex" xmlns:w16cid="http://schemas.microsoft.com/office/word/2016/wordml/cid" xmlns:w16="http://schemas.microsoft.com/office/word/2018/wordml" xmlns:w16se="http://schemas.microsoft.com/office/word/2015/wordml/symex" xmlns:wpg="http://schemas.microsoft.com/office/word/2010/wordprocessingGroup" xmlns:wpi="http://schemas.microsoft.com/office/word/2010/wordprocessingInk" xmlns:wne="http://schemas.microsoft.com/office/word/2006/wordml" xmlns:wps="http://schemas.microsoft.com/office/word/2010/wordprocessingShape" mc:Ignorable="w14 w15 w16se w16cid w16 w16cex wp14">
+<w:numbering xmlns:wpc="http://schemas.microsoft.com/office/word/2010/wordprocessingCanvas" xmlns:cx="http://schemas.microsoft.com/office/drawing/2014/chartex" xmlns:cx1="http://schemas.microsoft.com/office/drawing/2015/9/8/chartex" xmlns:cx2="http://schemas.microsoft.com/office/drawing/2015/10/21/chartex" xmlns:cx3="http://schemas.microsoft.com/office/drawing/2016/5/9/chartex" xmlns:cx4="http://schemas.microsoft.com/office/drawing/2016/5/10/chartex" xmlns:cx5="http://schemas.microsoft.com/office/drawing/2016/5/11/chartex" xmlns:cx6="http://schemas.microsoft.com/office/drawing/2016/5/12/chartex" xmlns:cx7="http://schemas.microsoft.com/office/drawing/2016/5/13/chartex" xmlns:cx8="http://schemas.microsoft.com/office/drawing/2016/5/14/chartex" xmlns:mc="http://schemas.openxmlformats.org/markup-compatibility/2006" xmlns:aink="http://schemas.microsoft.com/office/drawing/2016/ink" xmlns:am3d="http://schemas.microsoft.com/office/drawing/2017/model3d" xmlns:o="urn:schemas-microsoft-com:office:office" xmlns:oel="http://schemas.microsoft.com/office/2019/extlst" xmlns:r="http://schemas.openxmlformats.org/officeDocument/2006/relationships" xmlns:m="http://schemas.openxmlformats.org/officeDocument/2006/math" xmlns:v="urn:schemas-microsoft-com:vml" xmlns:wp14="http://schemas.microsoft.com/office/word/2010/wordprocessingDrawing" xmlns:wp="http://schemas.openxmlformats.org/drawingml/2006/wordprocessingDrawing" xmlns:w10="urn:schemas-microsoft-com:office:word" xmlns:w="http://schemas.openxmlformats.org/wordprocessingml/2006/main" xmlns:w14="http://schemas.microsoft.com/office/word/2010/wordml" xmlns:w15="http://schemas.microsoft.com/office/word/2012/wordml" xmlns:w16cex="http://schemas.microsoft.com/office/word/2018/wordml/cex" xmlns:w16cid="http://schemas.microsoft.com/office/word/2016/wordml/cid" xmlns:w16="http://schemas.microsoft.com/office/word/2018/wordml" xmlns:w16sdtdh="http://schemas.microsoft.com/office/word/2020/wordml/sdtdatahash" xmlns:w16se="http://schemas.microsoft.com/office/word/2015/wordml/symex" xmlns:wpg="http://schemas.microsoft.com/office/word/2010/wordprocessingGroup" xmlns:wpi="http://schemas.microsoft.com/office/word/2010/wordprocessingInk" xmlns:wne="http://schemas.microsoft.com/office/word/2006/wordml" xmlns:wps="http://schemas.microsoft.com/office/word/2010/wordprocessingShape" mc:Ignorable="w14 w15 w16se w16cid w16 w16cex w16sdtdh wp14">
   <w:abstractNum w:abstractNumId="0" w15:restartNumberingAfterBreak="0">
     <w:nsid w:val="06A232C9"/>
     <w:multiLevelType w:val="hybridMultilevel"/>
@@ -4228,68 +4654,68 @@
       </w:rPr>
     </w:lvl>
   </w:abstractNum>
-  <w:num w:numId="1">
+  <w:num w:numId="1" w16cid:durableId="1967269317">
     <w:abstractNumId w:val="18"/>
   </w:num>
-  <w:num w:numId="2">
+  <w:num w:numId="2" w16cid:durableId="7220638">
     <w:abstractNumId w:val="9"/>
   </w:num>
-  <w:num w:numId="3">
+  <w:num w:numId="3" w16cid:durableId="128866137">
     <w:abstractNumId w:val="3"/>
   </w:num>
-  <w:num w:numId="4">
+  <w:num w:numId="4" w16cid:durableId="1922787137">
     <w:abstractNumId w:val="13"/>
   </w:num>
-  <w:num w:numId="5">
+  <w:num w:numId="5" w16cid:durableId="406614651">
     <w:abstractNumId w:val="2"/>
   </w:num>
-  <w:num w:numId="6">
+  <w:num w:numId="6" w16cid:durableId="1241790339">
     <w:abstractNumId w:val="1"/>
   </w:num>
-  <w:num w:numId="7">
+  <w:num w:numId="7" w16cid:durableId="636956133">
     <w:abstractNumId w:val="16"/>
   </w:num>
-  <w:num w:numId="8">
+  <w:num w:numId="8" w16cid:durableId="1955861845">
     <w:abstractNumId w:val="6"/>
   </w:num>
-  <w:num w:numId="9">
+  <w:num w:numId="9" w16cid:durableId="1459837648">
     <w:abstractNumId w:val="0"/>
   </w:num>
-  <w:num w:numId="10">
+  <w:num w:numId="10" w16cid:durableId="2130469174">
     <w:abstractNumId w:val="10"/>
   </w:num>
-  <w:num w:numId="11">
+  <w:num w:numId="11" w16cid:durableId="318002394">
     <w:abstractNumId w:val="7"/>
   </w:num>
-  <w:num w:numId="12">
+  <w:num w:numId="12" w16cid:durableId="1952127548">
     <w:abstractNumId w:val="15"/>
   </w:num>
-  <w:num w:numId="13">
+  <w:num w:numId="13" w16cid:durableId="612057450">
     <w:abstractNumId w:val="4"/>
   </w:num>
-  <w:num w:numId="14">
+  <w:num w:numId="14" w16cid:durableId="14187639">
     <w:abstractNumId w:val="17"/>
   </w:num>
-  <w:num w:numId="15">
+  <w:num w:numId="15" w16cid:durableId="1763211923">
     <w:abstractNumId w:val="11"/>
   </w:num>
-  <w:num w:numId="16">
+  <w:num w:numId="16" w16cid:durableId="716051841">
     <w:abstractNumId w:val="8"/>
   </w:num>
-  <w:num w:numId="17">
+  <w:num w:numId="17" w16cid:durableId="494154043">
     <w:abstractNumId w:val="14"/>
   </w:num>
-  <w:num w:numId="18">
+  <w:num w:numId="18" w16cid:durableId="2077622828">
     <w:abstractNumId w:val="5"/>
   </w:num>
-  <w:num w:numId="19">
+  <w:num w:numId="19" w16cid:durableId="712073772">
     <w:abstractNumId w:val="12"/>
   </w:num>
 </w:numbering>
 </file>
 
 <file path=word/styles.xml><?xml version="1.0" encoding="utf-8"?>
-<w:styles xmlns:mc="http://schemas.openxmlformats.org/markup-compatibility/2006" xmlns:r="http://schemas.openxmlformats.org/officeDocument/2006/relationships" xmlns:w="http://schemas.openxmlformats.org/wordprocessingml/2006/main" xmlns:w14="http://schemas.microsoft.com/office/word/2010/wordml" xmlns:w15="http://schemas.microsoft.com/office/word/2012/wordml" xmlns:w16cex="http://schemas.microsoft.com/office/word/2018/wordml/cex" xmlns:w16cid="http://schemas.microsoft.com/office/word/2016/wordml/cid" xmlns:w16="http://schemas.microsoft.com/office/word/2018/wordml" xmlns:w16se="http://schemas.microsoft.com/office/word/2015/wordml/symex" mc:Ignorable="w14 w15 w16se w16cid w16 w16cex">
+<w:styles xmlns:mc="http://schemas.openxmlformats.org/markup-compatibility/2006" xmlns:r="http://schemas.openxmlformats.org/officeDocument/2006/relationships" xmlns:w="http://schemas.openxmlformats.org/wordprocessingml/2006/main" xmlns:w14="http://schemas.microsoft.com/office/word/2010/wordml" xmlns:w15="http://schemas.microsoft.com/office/word/2012/wordml" xmlns:w16cex="http://schemas.microsoft.com/office/word/2018/wordml/cex" xmlns:w16cid="http://schemas.microsoft.com/office/word/2016/wordml/cid" xmlns:w16="http://schemas.microsoft.com/office/word/2018/wordml" xmlns:w16sdtdh="http://schemas.microsoft.com/office/word/2020/wordml/sdtdatahash" xmlns:w16se="http://schemas.microsoft.com/office/word/2015/wordml/symex" mc:Ignorable="w14 w15 w16se w16cid w16 w16cex w16sdtdh">
   <w:docDefaults>
     <w:rPrDefault>
       <w:rPr>

</xml_diff>